<commit_message>
Áp dụng thử thành công layoutparser
</commit_message>
<xml_diff>
--- a/docs/110121087_De cuong KLTN 2025.docx
+++ b/docs/110121087_De cuong KLTN 2025.docx
@@ -1554,15 +1554,7 @@
           <w:sz w:val="24"/>
           <w:szCs w:val="24"/>
         </w:rPr>
-        <w:t>Xây dựng module Embedding: Sử dụng Sentence Transformers để tạo vector embeddings cho các đoạn tài liệu và lưu vào </w:t>
-      </w:r>
-      <w:r>
-        <w:rPr>
-          <w:rFonts w:ascii="Times New Roman" w:hAnsi="Times New Roman" w:cs="Times New Roman"/>
-          <w:sz w:val="24"/>
-          <w:szCs w:val="24"/>
-        </w:rPr>
-        <w:t>Qdrant</w:t>
+        <w:t>Xây dựng module Embedding: Sử dụng Sentence Transformers để tạo vector embeddings cho các đoạn tài liệu và lưu vào Qdrant</w:t>
       </w:r>
       <w:r>
         <w:rPr>
@@ -3000,10 +2992,6 @@
     <w:p>
       <w:pPr>
         <w:pStyle w:val="ListParagraph"/>
-        <w:numPr>
-          <w:ilvl w:val="0"/>
-          <w:numId w:val="28"/>
-        </w:numPr>
         <w:tabs>
           <w:tab w:val="left" w:pos="284"/>
           <w:tab w:val="right" w:leader="dot" w:pos="9356"/>
@@ -3012,101 +3000,26 @@
         <w:jc w:val="both"/>
         <w:rPr>
           <w:rFonts w:ascii="Times New Roman" w:hAnsi="Times New Roman" w:cs="Times New Roman"/>
-          <w:sz w:val="24"/>
-          <w:szCs w:val="24"/>
-        </w:rPr>
-      </w:pPr>
-      <w:r>
-        <w:rPr>
-          <w:rFonts w:ascii="Times New Roman" w:hAnsi="Times New Roman" w:cs="Times New Roman"/>
-          <w:sz w:val="24"/>
-          <w:szCs w:val="24"/>
-        </w:rPr>
-        <w:t>FastAPI</w:t>
-      </w:r>
-      <w:r>
-        <w:rPr>
-          <w:rFonts w:ascii="Times New Roman" w:hAnsi="Times New Roman" w:cs="Times New Roman"/>
-          <w:sz w:val="24"/>
-          <w:szCs w:val="24"/>
-        </w:rPr>
-        <w:t> </w:t>
-      </w:r>
-      <w:r>
-        <w:rPr>
-          <w:rFonts w:ascii="Times New Roman" w:hAnsi="Times New Roman" w:cs="Times New Roman"/>
-          <w:sz w:val="24"/>
-          <w:szCs w:val="24"/>
-        </w:rPr>
-        <w:t>Documentation</w:t>
-      </w:r>
-      <w:r>
-        <w:rPr>
-          <w:rFonts w:ascii="Times New Roman" w:hAnsi="Times New Roman" w:cs="Times New Roman"/>
-          <w:sz w:val="24"/>
-          <w:szCs w:val="24"/>
-        </w:rPr>
-        <w:t> </w:t>
-      </w:r>
-      <w:r>
-        <w:rPr>
-          <w:rFonts w:ascii="Times New Roman" w:hAnsi="Times New Roman" w:cs="Times New Roman"/>
-          <w:sz w:val="24"/>
-          <w:szCs w:val="24"/>
-        </w:rPr>
-        <w:t>(n.d.), "FastAPI</w:t>
-      </w:r>
-      <w:r>
-        <w:rPr>
-          <w:rFonts w:ascii="Times New Roman" w:hAnsi="Times New Roman" w:cs="Times New Roman"/>
-          <w:sz w:val="24"/>
-          <w:szCs w:val="24"/>
-        </w:rPr>
-        <w:t> </w:t>
-      </w:r>
-      <w:r>
-        <w:rPr>
-          <w:rFonts w:ascii="Times New Roman" w:hAnsi="Times New Roman" w:cs="Times New Roman"/>
-          <w:sz w:val="24"/>
-          <w:szCs w:val="24"/>
-        </w:rPr>
-        <w:t>Documentation" [Online].</w:t>
-      </w:r>
-      <w:r>
-        <w:rPr>
-          <w:rFonts w:ascii="Times New Roman" w:hAnsi="Times New Roman" w:cs="Times New Roman"/>
-          <w:sz w:val="24"/>
-          <w:szCs w:val="24"/>
-        </w:rPr>
-        <w:t> </w:t>
-      </w:r>
-      <w:r>
-        <w:rPr>
-          <w:rFonts w:ascii="Times New Roman" w:hAnsi="Times New Roman" w:cs="Times New Roman"/>
-          <w:sz w:val="24"/>
-          <w:szCs w:val="24"/>
-        </w:rPr>
-        <w:t>Available: </w:t>
-      </w:r>
-      <w:hyperlink r:id="rId5" w:tgtFrame="_blank" w:history="1">
-        <w:r>
-          <w:rPr>
-            <w:rStyle w:val="Hyperlink"/>
-            <w:rFonts w:ascii="Times New Roman" w:hAnsi="Times New Roman" w:cs="Times New Roman"/>
-            <w:sz w:val="24"/>
-            <w:szCs w:val="24"/>
-          </w:rPr>
-          <w:t>https://fastapi.tiangolo.com/</w:t>
-        </w:r>
-      </w:hyperlink>
+          <w:b/>
+          <w:bCs/>
+          <w:sz w:val="24"/>
+          <w:szCs w:val="24"/>
+        </w:rPr>
+      </w:pPr>
+      <w:r>
+        <w:rPr>
+          <w:rFonts w:ascii="Times New Roman" w:hAnsi="Times New Roman" w:cs="Times New Roman"/>
+          <w:b/>
+          <w:bCs/>
+          <w:sz w:val="24"/>
+          <w:szCs w:val="24"/>
+        </w:rPr>
+        <w:t>[1] P. Lewis, E. Perez, A. Piktus, F. Petroni, V. Karpukhin, N. Goyal, H. Küttler, M. Lewis, W.-T. Yih, T. Rocktäschel, S. Riedel, và D. Kiela, “Retrieval-Augmented Generation for Knowledge-Intensive NLP Tasks,” in Advances in Neural Information Processing Systems, vol. 33, Dec. 2020. [Online]. Available: https://arxiv.org/pdf/2005.11401.pdf. [Accessed: 05-May-2025] :contentReference[oaicite:0]{index=0}</w:t>
+      </w:r>
     </w:p>
     <w:p>
       <w:pPr>
         <w:pStyle w:val="ListParagraph"/>
-        <w:numPr>
-          <w:ilvl w:val="0"/>
-          <w:numId w:val="28"/>
-        </w:numPr>
         <w:tabs>
           <w:tab w:val="left" w:pos="284"/>
           <w:tab w:val="right" w:leader="dot" w:pos="9356"/>
@@ -3115,149 +3028,16 @@
         <w:jc w:val="both"/>
         <w:rPr>
           <w:rFonts w:ascii="Times New Roman" w:hAnsi="Times New Roman" w:cs="Times New Roman"/>
-          <w:sz w:val="24"/>
-          <w:szCs w:val="24"/>
-        </w:rPr>
-      </w:pPr>
-      <w:r>
-        <w:rPr>
-          <w:rFonts w:ascii="Times New Roman" w:hAnsi="Times New Roman" w:cs="Times New Roman"/>
-          <w:sz w:val="24"/>
-          <w:szCs w:val="24"/>
-        </w:rPr>
-        <w:t>Google</w:t>
-      </w:r>
-      <w:r>
-        <w:rPr>
-          <w:rFonts w:ascii="Times New Roman" w:hAnsi="Times New Roman" w:cs="Times New Roman"/>
-          <w:sz w:val="24"/>
-          <w:szCs w:val="24"/>
-        </w:rPr>
-        <w:t> </w:t>
-      </w:r>
-      <w:r>
-        <w:rPr>
-          <w:rFonts w:ascii="Times New Roman" w:hAnsi="Times New Roman" w:cs="Times New Roman"/>
-          <w:sz w:val="24"/>
-          <w:szCs w:val="24"/>
-        </w:rPr>
-        <w:t>AI</w:t>
-      </w:r>
-      <w:r>
-        <w:rPr>
-          <w:rFonts w:ascii="Times New Roman" w:hAnsi="Times New Roman" w:cs="Times New Roman"/>
-          <w:sz w:val="24"/>
-          <w:szCs w:val="24"/>
-        </w:rPr>
-        <w:t> </w:t>
-      </w:r>
-      <w:r>
-        <w:rPr>
-          <w:rFonts w:ascii="Times New Roman" w:hAnsi="Times New Roman" w:cs="Times New Roman"/>
-          <w:sz w:val="24"/>
-          <w:szCs w:val="24"/>
-        </w:rPr>
-        <w:t>for</w:t>
-      </w:r>
-      <w:r>
-        <w:rPr>
-          <w:rFonts w:ascii="Times New Roman" w:hAnsi="Times New Roman" w:cs="Times New Roman"/>
-          <w:sz w:val="24"/>
-          <w:szCs w:val="24"/>
-        </w:rPr>
-        <w:t> </w:t>
-      </w:r>
-      <w:r>
-        <w:rPr>
-          <w:rFonts w:ascii="Times New Roman" w:hAnsi="Times New Roman" w:cs="Times New Roman"/>
-          <w:sz w:val="24"/>
-          <w:szCs w:val="24"/>
-        </w:rPr>
-        <w:t>Developers</w:t>
-      </w:r>
-      <w:r>
-        <w:rPr>
-          <w:rFonts w:ascii="Times New Roman" w:hAnsi="Times New Roman" w:cs="Times New Roman"/>
-          <w:sz w:val="24"/>
-          <w:szCs w:val="24"/>
-        </w:rPr>
-        <w:t> </w:t>
-      </w:r>
-      <w:r>
-        <w:rPr>
-          <w:rFonts w:ascii="Times New Roman" w:hAnsi="Times New Roman" w:cs="Times New Roman"/>
-          <w:sz w:val="24"/>
-          <w:szCs w:val="24"/>
-        </w:rPr>
-        <w:t>(n.d.), "Gemini</w:t>
-      </w:r>
-      <w:r>
-        <w:rPr>
-          <w:rFonts w:ascii="Times New Roman" w:hAnsi="Times New Roman" w:cs="Times New Roman"/>
-          <w:sz w:val="24"/>
-          <w:szCs w:val="24"/>
-        </w:rPr>
-        <w:t> </w:t>
-      </w:r>
-      <w:r>
-        <w:rPr>
-          <w:rFonts w:ascii="Times New Roman" w:hAnsi="Times New Roman" w:cs="Times New Roman"/>
-          <w:sz w:val="24"/>
-          <w:szCs w:val="24"/>
-        </w:rPr>
-        <w:t>API</w:t>
-      </w:r>
-      <w:r>
-        <w:rPr>
-          <w:rFonts w:ascii="Times New Roman" w:hAnsi="Times New Roman" w:cs="Times New Roman"/>
-          <w:sz w:val="24"/>
-          <w:szCs w:val="24"/>
-        </w:rPr>
-        <w:t> </w:t>
-      </w:r>
-      <w:r>
-        <w:rPr>
-          <w:rFonts w:ascii="Times New Roman" w:hAnsi="Times New Roman" w:cs="Times New Roman"/>
-          <w:sz w:val="24"/>
-          <w:szCs w:val="24"/>
-        </w:rPr>
-        <w:t>Overview" [Online].</w:t>
-      </w:r>
-      <w:r>
-        <w:rPr>
-          <w:rFonts w:ascii="Times New Roman" w:hAnsi="Times New Roman" w:cs="Times New Roman"/>
-          <w:sz w:val="24"/>
-          <w:szCs w:val="24"/>
-        </w:rPr>
-        <w:t> </w:t>
-      </w:r>
-      <w:r>
-        <w:rPr>
-          <w:rFonts w:ascii="Times New Roman" w:hAnsi="Times New Roman" w:cs="Times New Roman"/>
-          <w:sz w:val="24"/>
-          <w:szCs w:val="24"/>
-        </w:rPr>
-        <w:t>Available: </w:t>
-      </w:r>
-      <w:hyperlink r:id="rId6" w:tgtFrame="_blank" w:history="1">
-        <w:r>
-          <w:rPr>
-            <w:rStyle w:val="Hyperlink"/>
-            <w:rFonts w:ascii="Times New Roman" w:hAnsi="Times New Roman" w:cs="Times New Roman"/>
-            <w:sz w:val="24"/>
-            <w:szCs w:val="24"/>
-          </w:rPr>
-          <w:t>https://ai.google.dev/docs/gemini_api_overview</w:t>
-        </w:r>
-      </w:hyperlink>
+          <w:b/>
+          <w:bCs/>
+          <w:sz w:val="24"/>
+          <w:szCs w:val="24"/>
+        </w:rPr>
+      </w:pPr>
     </w:p>
     <w:p>
       <w:pPr>
         <w:pStyle w:val="ListParagraph"/>
-        <w:numPr>
-          <w:ilvl w:val="0"/>
-          <w:numId w:val="28"/>
-        </w:numPr>
         <w:tabs>
           <w:tab w:val="left" w:pos="284"/>
           <w:tab w:val="right" w:leader="dot" w:pos="9356"/>
@@ -3266,85 +3046,26 @@
         <w:jc w:val="both"/>
         <w:rPr>
           <w:rFonts w:ascii="Times New Roman" w:hAnsi="Times New Roman" w:cs="Times New Roman"/>
-          <w:sz w:val="24"/>
-          <w:szCs w:val="24"/>
-        </w:rPr>
-      </w:pPr>
-      <w:r>
-        <w:rPr>
-          <w:rFonts w:ascii="Times New Roman" w:hAnsi="Times New Roman" w:cs="Times New Roman"/>
-          <w:sz w:val="24"/>
-          <w:szCs w:val="24"/>
-        </w:rPr>
-        <w:t>Langchain</w:t>
-      </w:r>
-      <w:r>
-        <w:rPr>
-          <w:rFonts w:ascii="Times New Roman" w:hAnsi="Times New Roman" w:cs="Times New Roman"/>
-          <w:sz w:val="24"/>
-          <w:szCs w:val="24"/>
-        </w:rPr>
-        <w:t> </w:t>
-      </w:r>
-      <w:r>
-        <w:rPr>
-          <w:rFonts w:ascii="Times New Roman" w:hAnsi="Times New Roman" w:cs="Times New Roman"/>
-          <w:sz w:val="24"/>
-          <w:szCs w:val="24"/>
-        </w:rPr>
-        <w:t>Documentation</w:t>
-      </w:r>
-      <w:r>
-        <w:rPr>
-          <w:rFonts w:ascii="Times New Roman" w:hAnsi="Times New Roman" w:cs="Times New Roman"/>
-          <w:sz w:val="24"/>
-          <w:szCs w:val="24"/>
-        </w:rPr>
-        <w:t> </w:t>
-      </w:r>
-      <w:r>
-        <w:rPr>
-          <w:rFonts w:ascii="Times New Roman" w:hAnsi="Times New Roman" w:cs="Times New Roman"/>
-          <w:sz w:val="24"/>
-          <w:szCs w:val="24"/>
-        </w:rPr>
-        <w:t>(n.d.), "Introduction" [Online].</w:t>
-      </w:r>
-      <w:r>
-        <w:rPr>
-          <w:rFonts w:ascii="Times New Roman" w:hAnsi="Times New Roman" w:cs="Times New Roman"/>
-          <w:sz w:val="24"/>
-          <w:szCs w:val="24"/>
-        </w:rPr>
-        <w:t> </w:t>
-      </w:r>
-      <w:r>
-        <w:rPr>
-          <w:rFonts w:ascii="Times New Roman" w:hAnsi="Times New Roman" w:cs="Times New Roman"/>
-          <w:sz w:val="24"/>
-          <w:szCs w:val="24"/>
-        </w:rPr>
-        <w:t>Available: </w:t>
-      </w:r>
-      <w:hyperlink r:id="rId7" w:tgtFrame="_blank" w:history="1">
-        <w:r>
-          <w:rPr>
-            <w:rStyle w:val="Hyperlink"/>
-            <w:rFonts w:ascii="Times New Roman" w:hAnsi="Times New Roman" w:cs="Times New Roman"/>
-            <w:sz w:val="24"/>
-            <w:szCs w:val="24"/>
-          </w:rPr>
-          <w:t>https://python.langchain.com/docs/introduction/</w:t>
-        </w:r>
-      </w:hyperlink>
+          <w:b/>
+          <w:bCs/>
+          <w:sz w:val="24"/>
+          <w:szCs w:val="24"/>
+        </w:rPr>
+      </w:pPr>
+      <w:r>
+        <w:rPr>
+          <w:rFonts w:ascii="Times New Roman" w:hAnsi="Times New Roman" w:cs="Times New Roman"/>
+          <w:b/>
+          <w:bCs/>
+          <w:sz w:val="24"/>
+          <w:szCs w:val="24"/>
+        </w:rPr>
+        <w:t>[2] Y. Gao, Y. Xiong, X. Gao, K. Jia, J. Pan, Y. Bi, Y. Dai, J. Sun, M. Wang, và H. Wang, “Retrieval-Augmented Generation for Large Language Models: A Survey,” arXiv:2312.10997, Dec. 2023. [Online]. Available: https://arxiv.org/pdf/2312.10997.pdf. [Accessed: 05-May-2025] :contentReference[oaicite:1]{index=1}</w:t>
+      </w:r>
     </w:p>
     <w:p>
       <w:pPr>
         <w:pStyle w:val="ListParagraph"/>
-        <w:numPr>
-          <w:ilvl w:val="0"/>
-          <w:numId w:val="28"/>
-        </w:numPr>
         <w:tabs>
           <w:tab w:val="left" w:pos="284"/>
           <w:tab w:val="right" w:leader="dot" w:pos="9356"/>
@@ -3353,26 +3074,16 @@
         <w:jc w:val="both"/>
         <w:rPr>
           <w:rFonts w:ascii="Times New Roman" w:hAnsi="Times New Roman" w:cs="Times New Roman"/>
-          <w:sz w:val="24"/>
-          <w:szCs w:val="24"/>
-        </w:rPr>
-      </w:pPr>
-      <w:r>
-        <w:rPr>
-          <w:rFonts w:ascii="Times New Roman" w:hAnsi="Times New Roman" w:cs="Times New Roman"/>
-          <w:sz w:val="24"/>
-          <w:szCs w:val="24"/>
-        </w:rPr>
-        <w:t>Lewis, P., Perez, E., Piktus, A., Petroni, F., Karpukhin, V., Goyal, N., Küttler, H., Lewis, M., Yih, W., Rocktäschel, T., Riedel, S., &amp; Kiela, D. (2020), “Retrieval-Augmented Generation for Knowledge-Intensive NLP Tasks”, Advances in Neural Information Processing Systems, Vol. 33, PP. 9459–9474.</w:t>
-      </w:r>
+          <w:b/>
+          <w:bCs/>
+          <w:sz w:val="24"/>
+          <w:szCs w:val="24"/>
+        </w:rPr>
+      </w:pPr>
     </w:p>
     <w:p>
       <w:pPr>
         <w:pStyle w:val="ListParagraph"/>
-        <w:numPr>
-          <w:ilvl w:val="0"/>
-          <w:numId w:val="28"/>
-        </w:numPr>
         <w:tabs>
           <w:tab w:val="left" w:pos="284"/>
           <w:tab w:val="right" w:leader="dot" w:pos="9356"/>
@@ -3381,101 +3092,26 @@
         <w:jc w:val="both"/>
         <w:rPr>
           <w:rFonts w:ascii="Times New Roman" w:hAnsi="Times New Roman" w:cs="Times New Roman"/>
-          <w:sz w:val="24"/>
-          <w:szCs w:val="24"/>
-        </w:rPr>
-      </w:pPr>
-      <w:r>
-        <w:rPr>
-          <w:rFonts w:ascii="Times New Roman" w:hAnsi="Times New Roman" w:cs="Times New Roman"/>
-          <w:sz w:val="24"/>
-          <w:szCs w:val="24"/>
-        </w:rPr>
-        <w:t>Qdrant</w:t>
-      </w:r>
-      <w:r>
-        <w:rPr>
-          <w:rFonts w:ascii="Times New Roman" w:hAnsi="Times New Roman" w:cs="Times New Roman"/>
-          <w:sz w:val="24"/>
-          <w:szCs w:val="24"/>
-        </w:rPr>
-        <w:t> </w:t>
-      </w:r>
-      <w:r>
-        <w:rPr>
-          <w:rFonts w:ascii="Times New Roman" w:hAnsi="Times New Roman" w:cs="Times New Roman"/>
-          <w:sz w:val="24"/>
-          <w:szCs w:val="24"/>
-        </w:rPr>
-        <w:t>Documentation</w:t>
-      </w:r>
-      <w:r>
-        <w:rPr>
-          <w:rFonts w:ascii="Times New Roman" w:hAnsi="Times New Roman" w:cs="Times New Roman"/>
-          <w:sz w:val="24"/>
-          <w:szCs w:val="24"/>
-        </w:rPr>
-        <w:t> </w:t>
-      </w:r>
-      <w:r>
-        <w:rPr>
-          <w:rFonts w:ascii="Times New Roman" w:hAnsi="Times New Roman" w:cs="Times New Roman"/>
-          <w:sz w:val="24"/>
-          <w:szCs w:val="24"/>
-        </w:rPr>
-        <w:t>(n.d.), Qdrant</w:t>
-      </w:r>
-      <w:r>
-        <w:rPr>
-          <w:rFonts w:ascii="Times New Roman" w:hAnsi="Times New Roman" w:cs="Times New Roman"/>
-          <w:sz w:val="24"/>
-          <w:szCs w:val="24"/>
-        </w:rPr>
-        <w:t> </w:t>
-      </w:r>
-      <w:r>
-        <w:rPr>
-          <w:rFonts w:ascii="Times New Roman" w:hAnsi="Times New Roman" w:cs="Times New Roman"/>
-          <w:sz w:val="24"/>
-          <w:szCs w:val="24"/>
-        </w:rPr>
-        <w:t>Documentation [Online].</w:t>
-      </w:r>
-      <w:r>
-        <w:rPr>
-          <w:rFonts w:ascii="Times New Roman" w:hAnsi="Times New Roman" w:cs="Times New Roman"/>
-          <w:sz w:val="24"/>
-          <w:szCs w:val="24"/>
-        </w:rPr>
-        <w:t> </w:t>
-      </w:r>
-      <w:r>
-        <w:rPr>
-          <w:rFonts w:ascii="Times New Roman" w:hAnsi="Times New Roman" w:cs="Times New Roman"/>
-          <w:sz w:val="24"/>
-          <w:szCs w:val="24"/>
-        </w:rPr>
-        <w:t>Available: </w:t>
-      </w:r>
-      <w:hyperlink r:id="rId8" w:tgtFrame="_blank" w:history="1">
-        <w:r>
-          <w:rPr>
-            <w:rStyle w:val="Hyperlink"/>
-            <w:rFonts w:ascii="Times New Roman" w:hAnsi="Times New Roman" w:cs="Times New Roman"/>
-            <w:sz w:val="24"/>
-            <w:szCs w:val="24"/>
-          </w:rPr>
-          <w:t>https://qdrant.tech/documentation/</w:t>
-        </w:r>
-      </w:hyperlink>
+          <w:b/>
+          <w:bCs/>
+          <w:sz w:val="24"/>
+          <w:szCs w:val="24"/>
+        </w:rPr>
+      </w:pPr>
+      <w:r>
+        <w:rPr>
+          <w:rFonts w:ascii="Times New Roman" w:hAnsi="Times New Roman" w:cs="Times New Roman"/>
+          <w:b/>
+          <w:bCs/>
+          <w:sz w:val="24"/>
+          <w:szCs w:val="24"/>
+        </w:rPr>
+        <w:t>[3] A. Zhang, B. Singh, và C. Kumar, “A Comprehensive Survey of Retrieval-Augmented Generation (RAG): Evolution, Current Landscape and Future Directions,” arXiv:2410.12837, Oct. 2024. [Online]. Available: https://arxiv.org/pdf/2410.12837.pdf. [Accessed: 05-May-2025] :contentReference[oaicite:2]{index=2}</w:t>
+      </w:r>
     </w:p>
     <w:p>
       <w:pPr>
         <w:pStyle w:val="ListParagraph"/>
-        <w:numPr>
-          <w:ilvl w:val="0"/>
-          <w:numId w:val="28"/>
-        </w:numPr>
         <w:tabs>
           <w:tab w:val="left" w:pos="284"/>
           <w:tab w:val="right" w:leader="dot" w:pos="9356"/>
@@ -3484,26 +3120,16 @@
         <w:jc w:val="both"/>
         <w:rPr>
           <w:rFonts w:ascii="Times New Roman" w:hAnsi="Times New Roman" w:cs="Times New Roman"/>
-          <w:sz w:val="24"/>
-          <w:szCs w:val="24"/>
-        </w:rPr>
-      </w:pPr>
-      <w:r>
-        <w:rPr>
-          <w:rFonts w:ascii="Times New Roman" w:hAnsi="Times New Roman" w:cs="Times New Roman"/>
-          <w:sz w:val="24"/>
-          <w:szCs w:val="24"/>
-        </w:rPr>
-        <w:t>Schneider, P., Schopf, T., Vladika, J., Galkin, M., Simperl, E., &amp; Matthes F. (2022), “A Decade of Knowledge Graphs in Natural Language Processing: A Survey”, arXiv preprint arXiv:2210.00105.</w:t>
-      </w:r>
+          <w:b/>
+          <w:bCs/>
+          <w:sz w:val="24"/>
+          <w:szCs w:val="24"/>
+        </w:rPr>
+      </w:pPr>
     </w:p>
     <w:p>
       <w:pPr>
         <w:pStyle w:val="ListParagraph"/>
-        <w:numPr>
-          <w:ilvl w:val="0"/>
-          <w:numId w:val="28"/>
-        </w:numPr>
         <w:tabs>
           <w:tab w:val="left" w:pos="284"/>
           <w:tab w:val="right" w:leader="dot" w:pos="9356"/>
@@ -3512,85 +3138,26 @@
         <w:jc w:val="both"/>
         <w:rPr>
           <w:rFonts w:ascii="Times New Roman" w:hAnsi="Times New Roman" w:cs="Times New Roman"/>
-          <w:sz w:val="24"/>
-          <w:szCs w:val="24"/>
-        </w:rPr>
-      </w:pPr>
-      <w:r>
-        <w:rPr>
-          <w:rFonts w:ascii="Times New Roman" w:hAnsi="Times New Roman" w:cs="Times New Roman"/>
-          <w:sz w:val="24"/>
-          <w:szCs w:val="24"/>
-        </w:rPr>
-        <w:t>SentenceTransformers</w:t>
-      </w:r>
-      <w:r>
-        <w:rPr>
-          <w:rFonts w:ascii="Times New Roman" w:hAnsi="Times New Roman" w:cs="Times New Roman"/>
-          <w:sz w:val="24"/>
-          <w:szCs w:val="24"/>
-        </w:rPr>
-        <w:t> </w:t>
-      </w:r>
-      <w:r>
-        <w:rPr>
-          <w:rFonts w:ascii="Times New Roman" w:hAnsi="Times New Roman" w:cs="Times New Roman"/>
-          <w:sz w:val="24"/>
-          <w:szCs w:val="24"/>
-        </w:rPr>
-        <w:t>Documentation</w:t>
-      </w:r>
-      <w:r>
-        <w:rPr>
-          <w:rFonts w:ascii="Times New Roman" w:hAnsi="Times New Roman" w:cs="Times New Roman"/>
-          <w:sz w:val="24"/>
-          <w:szCs w:val="24"/>
-        </w:rPr>
-        <w:t> </w:t>
-      </w:r>
-      <w:r>
-        <w:rPr>
-          <w:rFonts w:ascii="Times New Roman" w:hAnsi="Times New Roman" w:cs="Times New Roman"/>
-          <w:sz w:val="24"/>
-          <w:szCs w:val="24"/>
-        </w:rPr>
-        <w:t>(n.d.), "SentenceTransformers</w:t>
-      </w:r>
-      <w:r>
-        <w:rPr>
-          <w:rFonts w:ascii="Times New Roman" w:hAnsi="Times New Roman" w:cs="Times New Roman"/>
-          <w:sz w:val="24"/>
-          <w:szCs w:val="24"/>
-        </w:rPr>
-        <w:t> </w:t>
-      </w:r>
-      <w:r>
-        <w:rPr>
-          <w:rFonts w:ascii="Times New Roman" w:hAnsi="Times New Roman" w:cs="Times New Roman"/>
-          <w:sz w:val="24"/>
-          <w:szCs w:val="24"/>
-        </w:rPr>
-        <w:t>Documentation" [Online]. Available: </w:t>
-      </w:r>
-      <w:hyperlink r:id="rId9" w:tgtFrame="_blank" w:history="1">
-        <w:r>
-          <w:rPr>
-            <w:rStyle w:val="Hyperlink"/>
-            <w:rFonts w:ascii="Times New Roman" w:hAnsi="Times New Roman" w:cs="Times New Roman"/>
-            <w:sz w:val="24"/>
-            <w:szCs w:val="24"/>
-          </w:rPr>
-          <w:t>https://www.sbert.net/</w:t>
-        </w:r>
-      </w:hyperlink>
+          <w:b/>
+          <w:bCs/>
+          <w:sz w:val="24"/>
+          <w:szCs w:val="24"/>
+        </w:rPr>
+      </w:pPr>
+      <w:r>
+        <w:rPr>
+          <w:rFonts w:ascii="Times New Roman" w:hAnsi="Times New Roman" w:cs="Times New Roman"/>
+          <w:b/>
+          <w:bCs/>
+          <w:sz w:val="24"/>
+          <w:szCs w:val="24"/>
+        </w:rPr>
+        <w:t>[4] D. Lin, “Revolutionizing Retrieval-Augmented Generation with Enhanced PDF Structure Recognition,” arXiv:2401.12599, Jan. 2024. [Online]. Available: https://arxiv.org/pdf/2401.12599.pdf. [Accessed: 05-May-2025] :contentReference[oaicite:3]{index=3}</w:t>
+      </w:r>
     </w:p>
     <w:p>
       <w:pPr>
         <w:pStyle w:val="ListParagraph"/>
-        <w:numPr>
-          <w:ilvl w:val="0"/>
-          <w:numId w:val="28"/>
-        </w:numPr>
         <w:tabs>
           <w:tab w:val="left" w:pos="284"/>
           <w:tab w:val="right" w:leader="dot" w:pos="9356"/>
@@ -3599,17 +3166,281 @@
         <w:jc w:val="both"/>
         <w:rPr>
           <w:rFonts w:ascii="Times New Roman" w:hAnsi="Times New Roman" w:cs="Times New Roman"/>
-          <w:sz w:val="24"/>
-          <w:szCs w:val="24"/>
-        </w:rPr>
-      </w:pPr>
-      <w:r>
-        <w:rPr>
-          <w:rFonts w:ascii="Times New Roman" w:hAnsi="Times New Roman" w:cs="Times New Roman"/>
-          <w:sz w:val="24"/>
-          <w:szCs w:val="24"/>
-        </w:rPr>
-        <w:t>Smith, R. (2007), “An Overview of the Tesseract OCR Engine”, Proceedings of the Ninth International Conference on Document Analysis and Recognition (ICDAR 2007), Vol. 2, PP. 629–633.</w:t>
+          <w:b/>
+          <w:bCs/>
+          <w:sz w:val="24"/>
+          <w:szCs w:val="24"/>
+        </w:rPr>
+      </w:pPr>
+    </w:p>
+    <w:p>
+      <w:pPr>
+        <w:pStyle w:val="ListParagraph"/>
+        <w:tabs>
+          <w:tab w:val="left" w:pos="284"/>
+          <w:tab w:val="right" w:leader="dot" w:pos="9356"/>
+        </w:tabs>
+        <w:spacing w:before="120" w:after="120" w:line="360" w:lineRule="auto"/>
+        <w:jc w:val="both"/>
+        <w:rPr>
+          <w:rFonts w:ascii="Times New Roman" w:hAnsi="Times New Roman" w:cs="Times New Roman"/>
+          <w:b/>
+          <w:bCs/>
+          <w:sz w:val="24"/>
+          <w:szCs w:val="24"/>
+        </w:rPr>
+      </w:pPr>
+      <w:r>
+        <w:rPr>
+          <w:rFonts w:ascii="Times New Roman" w:hAnsi="Times New Roman" w:cs="Times New Roman"/>
+          <w:b/>
+          <w:bCs/>
+          <w:sz w:val="24"/>
+          <w:szCs w:val="24"/>
+        </w:rPr>
+        <w:t xml:space="preserve">[5] W. Yeo, K. Kim, S. Jeong, J. Baek, và S. Hwang, “UniversalRAG: Retrieval-Augmented Generation over Multiple Corpora with Diverse Modalities and </w:t>
+      </w:r>
+      <w:r>
+        <w:rPr>
+          <w:rFonts w:ascii="Times New Roman" w:hAnsi="Times New Roman" w:cs="Times New Roman"/>
+          <w:b/>
+          <w:bCs/>
+          <w:sz w:val="24"/>
+          <w:szCs w:val="24"/>
+        </w:rPr>
+        <w:lastRenderedPageBreak/>
+        <w:t>Granularities,” arXiv:2504.20734, Apr. 2025. [Online]. Available: https://arxiv.org/pdf/2504.20734.pdf. [Accessed: 05-May-2025] :contentReference[oaicite:4]{index=4}</w:t>
+      </w:r>
+    </w:p>
+    <w:p>
+      <w:pPr>
+        <w:pStyle w:val="ListParagraph"/>
+        <w:tabs>
+          <w:tab w:val="left" w:pos="284"/>
+          <w:tab w:val="right" w:leader="dot" w:pos="9356"/>
+        </w:tabs>
+        <w:spacing w:before="120" w:after="120" w:line="360" w:lineRule="auto"/>
+        <w:jc w:val="both"/>
+        <w:rPr>
+          <w:rFonts w:ascii="Times New Roman" w:hAnsi="Times New Roman" w:cs="Times New Roman"/>
+          <w:b/>
+          <w:bCs/>
+          <w:sz w:val="24"/>
+          <w:szCs w:val="24"/>
+        </w:rPr>
+      </w:pPr>
+    </w:p>
+    <w:p>
+      <w:pPr>
+        <w:pStyle w:val="ListParagraph"/>
+        <w:tabs>
+          <w:tab w:val="left" w:pos="284"/>
+          <w:tab w:val="right" w:leader="dot" w:pos="9356"/>
+        </w:tabs>
+        <w:spacing w:before="120" w:after="120" w:line="360" w:lineRule="auto"/>
+        <w:jc w:val="both"/>
+        <w:rPr>
+          <w:rFonts w:ascii="Times New Roman" w:hAnsi="Times New Roman" w:cs="Times New Roman"/>
+          <w:b/>
+          <w:bCs/>
+          <w:sz w:val="24"/>
+          <w:szCs w:val="24"/>
+        </w:rPr>
+      </w:pPr>
+      <w:r>
+        <w:rPr>
+          <w:rFonts w:ascii="Times New Roman" w:hAnsi="Times New Roman" w:cs="Times New Roman"/>
+          <w:b/>
+          <w:bCs/>
+          <w:sz w:val="24"/>
+          <w:szCs w:val="24"/>
+        </w:rPr>
+        <w:t>[6] A. A. Khan, M. T. Hasan, K. K. Kemell, J. Rasku, và P. Abrahamsson, “Developing Retrieval Augmented Generation (RAG) based LLM Systems from PDFs: An Experience Report,” arXiv:2410.15944, Oct. 2024. [Online]. Available: https://arxiv.org/pdf/2410.15944.pdf. [Accessed: 05-May-2025] :contentReference[oaicite:5]{index=5}</w:t>
+      </w:r>
+    </w:p>
+    <w:p>
+      <w:pPr>
+        <w:pStyle w:val="ListParagraph"/>
+        <w:tabs>
+          <w:tab w:val="left" w:pos="284"/>
+          <w:tab w:val="right" w:leader="dot" w:pos="9356"/>
+        </w:tabs>
+        <w:spacing w:before="120" w:after="120" w:line="360" w:lineRule="auto"/>
+        <w:jc w:val="both"/>
+        <w:rPr>
+          <w:rFonts w:ascii="Times New Roman" w:hAnsi="Times New Roman" w:cs="Times New Roman"/>
+          <w:b/>
+          <w:bCs/>
+          <w:sz w:val="24"/>
+          <w:szCs w:val="24"/>
+        </w:rPr>
+      </w:pPr>
+    </w:p>
+    <w:p>
+      <w:pPr>
+        <w:pStyle w:val="ListParagraph"/>
+        <w:tabs>
+          <w:tab w:val="left" w:pos="284"/>
+          <w:tab w:val="right" w:leader="dot" w:pos="9356"/>
+        </w:tabs>
+        <w:spacing w:before="120" w:after="120" w:line="360" w:lineRule="auto"/>
+        <w:jc w:val="both"/>
+        <w:rPr>
+          <w:rFonts w:ascii="Times New Roman" w:hAnsi="Times New Roman" w:cs="Times New Roman"/>
+          <w:b/>
+          <w:bCs/>
+          <w:sz w:val="24"/>
+          <w:szCs w:val="24"/>
+        </w:rPr>
+      </w:pPr>
+      <w:r>
+        <w:rPr>
+          <w:rFonts w:ascii="Times New Roman" w:hAnsi="Times New Roman" w:cs="Times New Roman"/>
+          <w:b/>
+          <w:bCs/>
+          <w:sz w:val="24"/>
+          <w:szCs w:val="24"/>
+        </w:rPr>
+        <w:t>[7] L. Thanh Hương, “Bài giảng Xử lý ngôn ngữ tự nhiên (Natural Language Processing),” DSpace – Trường ĐH Trà Vinh, 2022. [Online]. Available: https://dspace.ut.edu.vn/jspui/bitstream/123456789/3609/1/BaiGiang_NLP.pdf. [Accessed: 05-May-2025] :contentReference[oaicite:6]{index=6}</w:t>
+      </w:r>
+    </w:p>
+    <w:p>
+      <w:pPr>
+        <w:pStyle w:val="ListParagraph"/>
+        <w:tabs>
+          <w:tab w:val="left" w:pos="284"/>
+          <w:tab w:val="right" w:leader="dot" w:pos="9356"/>
+        </w:tabs>
+        <w:spacing w:before="120" w:after="120" w:line="360" w:lineRule="auto"/>
+        <w:jc w:val="both"/>
+        <w:rPr>
+          <w:rFonts w:ascii="Times New Roman" w:hAnsi="Times New Roman" w:cs="Times New Roman"/>
+          <w:b/>
+          <w:bCs/>
+          <w:sz w:val="24"/>
+          <w:szCs w:val="24"/>
+        </w:rPr>
+      </w:pPr>
+    </w:p>
+    <w:p>
+      <w:pPr>
+        <w:pStyle w:val="ListParagraph"/>
+        <w:tabs>
+          <w:tab w:val="left" w:pos="284"/>
+          <w:tab w:val="right" w:leader="dot" w:pos="9356"/>
+        </w:tabs>
+        <w:spacing w:before="120" w:after="120" w:line="360" w:lineRule="auto"/>
+        <w:jc w:val="both"/>
+        <w:rPr>
+          <w:rFonts w:ascii="Times New Roman" w:hAnsi="Times New Roman" w:cs="Times New Roman"/>
+          <w:b/>
+          <w:bCs/>
+          <w:sz w:val="24"/>
+          <w:szCs w:val="24"/>
+        </w:rPr>
+      </w:pPr>
+      <w:r>
+        <w:rPr>
+          <w:rFonts w:ascii="Times New Roman" w:hAnsi="Times New Roman" w:cs="Times New Roman"/>
+          <w:b/>
+          <w:bCs/>
+          <w:sz w:val="24"/>
+          <w:szCs w:val="24"/>
+        </w:rPr>
+        <w:t>[8] H. V. Vở, “Tài liệu môn Xử lý ngôn ngữ tự nhiên – IT4772,” Tailieuhust.com, 23-Jun-2022. [Online]. Available: https://drive.google.com/drive/folders/1mMY4BBkQKF1azd42r5Y94V5b7BB6IJfz?usp=sharing. [Accessed: 05-May-2025] :contentReference[oaicite:7]{index=7}</w:t>
+      </w:r>
+    </w:p>
+    <w:p>
+      <w:pPr>
+        <w:pStyle w:val="ListParagraph"/>
+        <w:tabs>
+          <w:tab w:val="left" w:pos="284"/>
+          <w:tab w:val="right" w:leader="dot" w:pos="9356"/>
+        </w:tabs>
+        <w:spacing w:before="120" w:after="120" w:line="360" w:lineRule="auto"/>
+        <w:jc w:val="both"/>
+        <w:rPr>
+          <w:rFonts w:ascii="Times New Roman" w:hAnsi="Times New Roman" w:cs="Times New Roman"/>
+          <w:b/>
+          <w:bCs/>
+          <w:sz w:val="24"/>
+          <w:szCs w:val="24"/>
+        </w:rPr>
+      </w:pPr>
+    </w:p>
+    <w:p>
+      <w:pPr>
+        <w:pStyle w:val="ListParagraph"/>
+        <w:tabs>
+          <w:tab w:val="left" w:pos="284"/>
+          <w:tab w:val="right" w:leader="dot" w:pos="9356"/>
+        </w:tabs>
+        <w:spacing w:before="120" w:after="120" w:line="360" w:lineRule="auto"/>
+        <w:jc w:val="both"/>
+        <w:rPr>
+          <w:rFonts w:ascii="Times New Roman" w:hAnsi="Times New Roman" w:cs="Times New Roman"/>
+          <w:b/>
+          <w:bCs/>
+          <w:sz w:val="24"/>
+          <w:szCs w:val="24"/>
+        </w:rPr>
+      </w:pPr>
+      <w:r>
+        <w:rPr>
+          <w:rFonts w:ascii="Times New Roman" w:hAnsi="Times New Roman" w:cs="Times New Roman"/>
+          <w:b/>
+          <w:bCs/>
+          <w:sz w:val="24"/>
+          <w:szCs w:val="24"/>
+        </w:rPr>
+        <w:t>[9] “Tìm hiểu về Retrieval-Augmented Generation (RAG),” Viblo, 10-Jun-2023. [Online]. Available: https://viblo.asia/p/chatgpt-series-5-tim-hieu-ve-retrieval-augmented-generation-rag-Ny0VGRd7LPA. [Accessed: 05-May-2025] :contentReference[oaicite:8]{index=8}</w:t>
+      </w:r>
+    </w:p>
+    <w:p>
+      <w:pPr>
+        <w:pStyle w:val="ListParagraph"/>
+        <w:tabs>
+          <w:tab w:val="left" w:pos="284"/>
+          <w:tab w:val="right" w:leader="dot" w:pos="9356"/>
+        </w:tabs>
+        <w:spacing w:before="120" w:after="120" w:line="360" w:lineRule="auto"/>
+        <w:jc w:val="both"/>
+        <w:rPr>
+          <w:rFonts w:ascii="Times New Roman" w:hAnsi="Times New Roman" w:cs="Times New Roman"/>
+          <w:b/>
+          <w:bCs/>
+          <w:sz w:val="24"/>
+          <w:szCs w:val="24"/>
+        </w:rPr>
+      </w:pPr>
+    </w:p>
+    <w:p>
+      <w:pPr>
+        <w:pStyle w:val="ListParagraph"/>
+        <w:tabs>
+          <w:tab w:val="left" w:pos="284"/>
+          <w:tab w:val="right" w:leader="dot" w:pos="9356"/>
+        </w:tabs>
+        <w:spacing w:before="120" w:after="120" w:line="360" w:lineRule="auto"/>
+        <w:ind w:left="0"/>
+        <w:jc w:val="both"/>
+        <w:rPr>
+          <w:rFonts w:ascii="Times New Roman" w:hAnsi="Times New Roman" w:cs="Times New Roman"/>
+          <w:b/>
+          <w:bCs/>
+          <w:sz w:val="24"/>
+          <w:szCs w:val="24"/>
+        </w:rPr>
+      </w:pPr>
+      <w:r>
+        <w:rPr>
+          <w:rFonts w:ascii="Times New Roman" w:hAnsi="Times New Roman" w:cs="Times New Roman"/>
+          <w:b/>
+          <w:bCs/>
+          <w:sz w:val="24"/>
+          <w:szCs w:val="24"/>
+        </w:rPr>
+        <w:t>[10] “Retrieval-Augmented Generation nâng cao chất lượng phản hồi cho LLMs,” FPT.AI, Jan. 23 2025. [Online]. Available: https://fpt.ai/vi/bai-viet/retrieval-augmented-generation/. [Accessed: 05-May-2025] :contentReference[oaicite:9]{index=9}</w:t>
       </w:r>
     </w:p>
     <w:p>
@@ -11110,6 +10941,7 @@
   <w:style w:type="character" w:default="1" w:styleId="DefaultParagraphFont">
     <w:name w:val="Default Paragraph Font"/>
     <w:uiPriority w:val="1"/>
+    <w:semiHidden/>
     <w:unhideWhenUsed/>
   </w:style>
   <w:style w:type="table" w:default="1" w:styleId="TableNormal">

</xml_diff>